<commit_message>
UI works & first JSON tests
</commit_message>
<xml_diff>
--- a/Notes/QuestLog WPF App - Erklärung.docx
+++ b/Notes/QuestLog WPF App - Erklärung.docx
@@ -1,6 +1,6 @@
 
 <file path=word/document.xml><?xml version="1.0" encoding="utf-8"?>
-<w:document xmlns:wpc="http://schemas.microsoft.com/office/word/2010/wordprocessingCanvas" xmlns:cx="http://schemas.microsoft.com/office/drawing/2014/chartex" xmlns:cx1="http://schemas.microsoft.com/office/drawing/2015/9/8/chartex" xmlns:cx2="http://schemas.microsoft.com/office/drawing/2015/10/21/chartex" xmlns:cx3="http://schemas.microsoft.com/office/drawing/2016/5/9/chartex" xmlns:cx4="http://schemas.microsoft.com/office/drawing/2016/5/10/chartex" xmlns:cx5="http://schemas.microsoft.com/office/drawing/2016/5/11/chartex" xmlns:cx6="http://schemas.microsoft.com/office/drawing/2016/5/12/chartex" xmlns:cx7="http://schemas.microsoft.com/office/drawing/2016/5/13/chartex" xmlns:cx8="http://schemas.microsoft.com/office/drawing/2016/5/14/chartex" xmlns:mc="http://schemas.openxmlformats.org/markup-compatibility/2006" xmlns:aink="http://schemas.microsoft.com/office/drawing/2016/ink" xmlns:am3d="http://schemas.microsoft.com/office/drawing/2017/model3d" xmlns:o="urn:schemas-microsoft-com:office:office" xmlns:r="http://schemas.openxmlformats.org/officeDocument/2006/relationships" xmlns:m="http://schemas.openxmlformats.org/officeDocument/2006/math" xmlns:v="urn:schemas-microsoft-com:vml" xmlns:wp14="http://schemas.microsoft.com/office/word/2010/wordprocessingDrawing" xmlns:wp="http://schemas.openxmlformats.org/drawingml/2006/wordprocessingDrawing" xmlns:w10="urn:schemas-microsoft-com:office:word" xmlns:w="http://schemas.openxmlformats.org/wordprocessingml/2006/main" xmlns:w14="http://schemas.microsoft.com/office/word/2010/wordml" xmlns:w15="http://schemas.microsoft.com/office/word/2012/wordml" xmlns:w16cex="http://schemas.microsoft.com/office/word/2018/wordml/cex" xmlns:w16cid="http://schemas.microsoft.com/office/word/2016/wordml/cid" xmlns:w16="http://schemas.microsoft.com/office/word/2018/wordml" xmlns:w16sdtdh="http://schemas.microsoft.com/office/word/2020/wordml/sdtdatahash" xmlns:w16se="http://schemas.microsoft.com/office/word/2015/wordml/symex" xmlns:wpg="http://schemas.microsoft.com/office/word/2010/wordprocessingGroup" xmlns:wpi="http://schemas.microsoft.com/office/word/2010/wordprocessingInk" xmlns:wne="http://schemas.microsoft.com/office/word/2006/wordml" xmlns:wps="http://schemas.microsoft.com/office/word/2010/wordprocessingShape" mc:Ignorable="w14 w15 w16se w16cid w16 w16cex w16sdtdh wp14">
+<w:document xmlns:wpc="http://schemas.microsoft.com/office/word/2010/wordprocessingCanvas" xmlns:cx="http://schemas.microsoft.com/office/drawing/2014/chartex" xmlns:cx1="http://schemas.microsoft.com/office/drawing/2015/9/8/chartex" xmlns:cx2="http://schemas.microsoft.com/office/drawing/2015/10/21/chartex" xmlns:cx3="http://schemas.microsoft.com/office/drawing/2016/5/9/chartex" xmlns:cx4="http://schemas.microsoft.com/office/drawing/2016/5/10/chartex" xmlns:cx5="http://schemas.microsoft.com/office/drawing/2016/5/11/chartex" xmlns:cx6="http://schemas.microsoft.com/office/drawing/2016/5/12/chartex" xmlns:cx7="http://schemas.microsoft.com/office/drawing/2016/5/13/chartex" xmlns:cx8="http://schemas.microsoft.com/office/drawing/2016/5/14/chartex" xmlns:mc="http://schemas.openxmlformats.org/markup-compatibility/2006" xmlns:aink="http://schemas.microsoft.com/office/drawing/2016/ink" xmlns:am3d="http://schemas.microsoft.com/office/drawing/2017/model3d" xmlns:o="urn:schemas-microsoft-com:office:office" xmlns:oel="http://schemas.microsoft.com/office/2019/extlst" xmlns:r="http://schemas.openxmlformats.org/officeDocument/2006/relationships" xmlns:m="http://schemas.openxmlformats.org/officeDocument/2006/math" xmlns:v="urn:schemas-microsoft-com:vml" xmlns:wp14="http://schemas.microsoft.com/office/word/2010/wordprocessingDrawing" xmlns:wp="http://schemas.openxmlformats.org/drawingml/2006/wordprocessingDrawing" xmlns:w10="urn:schemas-microsoft-com:office:word" xmlns:w="http://schemas.openxmlformats.org/wordprocessingml/2006/main" xmlns:w14="http://schemas.microsoft.com/office/word/2010/wordml" xmlns:w15="http://schemas.microsoft.com/office/word/2012/wordml" xmlns:w16cex="http://schemas.microsoft.com/office/word/2018/wordml/cex" xmlns:w16cid="http://schemas.microsoft.com/office/word/2016/wordml/cid" xmlns:w16="http://schemas.microsoft.com/office/word/2018/wordml" xmlns:w16sdtdh="http://schemas.microsoft.com/office/word/2020/wordml/sdtdatahash" xmlns:w16se="http://schemas.microsoft.com/office/word/2015/wordml/symex" xmlns:wpg="http://schemas.microsoft.com/office/word/2010/wordprocessingGroup" xmlns:wpi="http://schemas.microsoft.com/office/word/2010/wordprocessingInk" xmlns:wne="http://schemas.microsoft.com/office/word/2006/wordml" xmlns:wps="http://schemas.microsoft.com/office/word/2010/wordprocessingShape" mc:Ignorable="w14 w15 w16se w16cid w16 w16cex w16sdtdh wp14">
   <w:body>
     <w:p>
       <w:pPr>
@@ -330,6 +330,7 @@
       <w:r>
         <w:rPr>
           <w:rFonts w:ascii="Rockwell" w:hAnsi="Rockwell"/>
+          <w:noProof/>
           <w:sz w:val="24"/>
           <w:szCs w:val="24"/>
         </w:rPr>
@@ -452,13 +453,157 @@
           <w:sz w:val="32"/>
           <w:szCs w:val="32"/>
         </w:rPr>
-        <w:t>DMView</w:t>
-      </w:r>
-    </w:p>
-    <w:p>
-      <w:pPr>
-        <w:pStyle w:val="Aufzhlungszeichen"/>
-      </w:pPr>
+        <w:t>Notes:</w:t>
+      </w:r>
+    </w:p>
+    <w:p>
+      <w:pPr>
+        <w:pStyle w:val="Aufzhlungszeichen"/>
+        <w:numPr>
+          <w:ilvl w:val="0"/>
+          <w:numId w:val="0"/>
+        </w:numPr>
+        <w:ind w:left="360" w:hanging="360"/>
+        <w:rPr>
+          <w:rFonts w:ascii="Rockwell" w:hAnsi="Rockwell"/>
+          <w:sz w:val="24"/>
+          <w:szCs w:val="24"/>
+        </w:rPr>
+      </w:pPr>
+      <w:r>
+        <w:rPr>
+          <w:rFonts w:ascii="Rockwell" w:hAnsi="Rockwell"/>
+          <w:sz w:val="24"/>
+          <w:szCs w:val="24"/>
+        </w:rPr>
+        <w:t>Wichtige Felder:</w:t>
+      </w:r>
+    </w:p>
+    <w:p>
+      <w:pPr>
+        <w:pStyle w:val="Aufzhlungszeichen"/>
+        <w:tabs>
+          <w:tab w:val="clear" w:pos="360"/>
+          <w:tab w:val="num" w:pos="720"/>
+        </w:tabs>
+        <w:ind w:left="720"/>
+      </w:pPr>
+      <w:r>
+        <w:rPr>
+          <w:rFonts w:ascii="Rockwell" w:hAnsi="Rockwell"/>
+          <w:sz w:val="24"/>
+          <w:szCs w:val="24"/>
+        </w:rPr>
+        <w:t>TextEXP</w:t>
+      </w:r>
+    </w:p>
+    <w:p>
+      <w:pPr>
+        <w:pStyle w:val="Aufzhlungszeichen"/>
+        <w:tabs>
+          <w:tab w:val="clear" w:pos="360"/>
+          <w:tab w:val="num" w:pos="720"/>
+        </w:tabs>
+        <w:ind w:left="720"/>
+      </w:pPr>
+      <w:r>
+        <w:rPr>
+          <w:rFonts w:ascii="Rockwell" w:hAnsi="Rockwell"/>
+          <w:sz w:val="24"/>
+          <w:szCs w:val="24"/>
+        </w:rPr>
+        <w:t>TextGold</w:t>
+      </w:r>
+    </w:p>
+    <w:p>
+      <w:pPr>
+        <w:pStyle w:val="Aufzhlungszeichen"/>
+        <w:tabs>
+          <w:tab w:val="clear" w:pos="360"/>
+          <w:tab w:val="num" w:pos="720"/>
+        </w:tabs>
+        <w:ind w:left="720"/>
+      </w:pPr>
+      <w:r>
+        <w:rPr>
+          <w:rFonts w:ascii="Rockwell" w:hAnsi="Rockwell"/>
+          <w:sz w:val="24"/>
+          <w:szCs w:val="24"/>
+        </w:rPr>
+        <w:t>TextSilver</w:t>
+      </w:r>
+    </w:p>
+    <w:p>
+      <w:pPr>
+        <w:pStyle w:val="Aufzhlungszeichen"/>
+        <w:tabs>
+          <w:tab w:val="clear" w:pos="360"/>
+          <w:tab w:val="num" w:pos="720"/>
+        </w:tabs>
+        <w:ind w:left="720"/>
+      </w:pPr>
+      <w:r>
+        <w:rPr>
+          <w:rFonts w:ascii="Rockwell" w:hAnsi="Rockwell"/>
+          <w:sz w:val="24"/>
+          <w:szCs w:val="24"/>
+        </w:rPr>
+        <w:t>TextCopper</w:t>
+      </w:r>
+    </w:p>
+    <w:p>
+      <w:pPr>
+        <w:pStyle w:val="Aufzhlungszeichen"/>
+        <w:tabs>
+          <w:tab w:val="clear" w:pos="360"/>
+          <w:tab w:val="num" w:pos="720"/>
+        </w:tabs>
+        <w:ind w:left="720"/>
+      </w:pPr>
+      <w:r>
+        <w:rPr>
+          <w:rFonts w:ascii="Rockwell" w:hAnsi="Rockwell"/>
+          <w:sz w:val="24"/>
+          <w:szCs w:val="24"/>
+        </w:rPr>
+        <w:t>CheckQuest</w:t>
+      </w:r>
+    </w:p>
+    <w:p>
+      <w:pPr>
+        <w:pStyle w:val="Aufzhlungszeichen"/>
+        <w:tabs>
+          <w:tab w:val="clear" w:pos="360"/>
+          <w:tab w:val="num" w:pos="720"/>
+        </w:tabs>
+        <w:ind w:left="720"/>
+      </w:pPr>
+      <w:r>
+        <w:rPr>
+          <w:rFonts w:ascii="Rockwell" w:hAnsi="Rockwell"/>
+          <w:sz w:val="24"/>
+          <w:szCs w:val="24"/>
+        </w:rPr>
+        <w:t>CheckSubQuest</w:t>
+      </w:r>
+    </w:p>
+    <w:p>
+      <w:pPr>
+        <w:pStyle w:val="Aufzhlungszeichen"/>
+        <w:tabs>
+          <w:tab w:val="clear" w:pos="360"/>
+          <w:tab w:val="num" w:pos="720"/>
+        </w:tabs>
+        <w:ind w:left="720"/>
+      </w:pPr>
+      <w:r>
+        <w:rPr>
+          <w:rFonts w:ascii="Rockwell" w:hAnsi="Rockwell"/>
+          <w:sz w:val="24"/>
+          <w:szCs w:val="24"/>
+        </w:rPr>
+        <w:t>TreeElementQuest</w:t>
+      </w:r>
     </w:p>
     <w:sectPr>
       <w:pgSz w:w="11906" w:h="16838"/>
@@ -471,7 +616,7 @@
 </file>
 
 <file path=word/numbering.xml><?xml version="1.0" encoding="utf-8"?>
-<w:numbering xmlns:wpc="http://schemas.microsoft.com/office/word/2010/wordprocessingCanvas" xmlns:cx="http://schemas.microsoft.com/office/drawing/2014/chartex" xmlns:cx1="http://schemas.microsoft.com/office/drawing/2015/9/8/chartex" xmlns:cx2="http://schemas.microsoft.com/office/drawing/2015/10/21/chartex" xmlns:cx3="http://schemas.microsoft.com/office/drawing/2016/5/9/chartex" xmlns:cx4="http://schemas.microsoft.com/office/drawing/2016/5/10/chartex" xmlns:cx5="http://schemas.microsoft.com/office/drawing/2016/5/11/chartex" xmlns:cx6="http://schemas.microsoft.com/office/drawing/2016/5/12/chartex" xmlns:cx7="http://schemas.microsoft.com/office/drawing/2016/5/13/chartex" xmlns:cx8="http://schemas.microsoft.com/office/drawing/2016/5/14/chartex" xmlns:mc="http://schemas.openxmlformats.org/markup-compatibility/2006" xmlns:aink="http://schemas.microsoft.com/office/drawing/2016/ink" xmlns:am3d="http://schemas.microsoft.com/office/drawing/2017/model3d" xmlns:o="urn:schemas-microsoft-com:office:office" xmlns:r="http://schemas.openxmlformats.org/officeDocument/2006/relationships" xmlns:m="http://schemas.openxmlformats.org/officeDocument/2006/math" xmlns:v="urn:schemas-microsoft-com:vml" xmlns:wp14="http://schemas.microsoft.com/office/word/2010/wordprocessingDrawing" xmlns:wp="http://schemas.openxmlformats.org/drawingml/2006/wordprocessingDrawing" xmlns:w10="urn:schemas-microsoft-com:office:word" xmlns:w="http://schemas.openxmlformats.org/wordprocessingml/2006/main" xmlns:w14="http://schemas.microsoft.com/office/word/2010/wordml" xmlns:w15="http://schemas.microsoft.com/office/word/2012/wordml" xmlns:w16cex="http://schemas.microsoft.com/office/word/2018/wordml/cex" xmlns:w16cid="http://schemas.microsoft.com/office/word/2016/wordml/cid" xmlns:w16="http://schemas.microsoft.com/office/word/2018/wordml" xmlns:w16sdtdh="http://schemas.microsoft.com/office/word/2020/wordml/sdtdatahash" xmlns:w16se="http://schemas.microsoft.com/office/word/2015/wordml/symex" xmlns:wpg="http://schemas.microsoft.com/office/word/2010/wordprocessingGroup" xmlns:wpi="http://schemas.microsoft.com/office/word/2010/wordprocessingInk" xmlns:wne="http://schemas.microsoft.com/office/word/2006/wordml" xmlns:wps="http://schemas.microsoft.com/office/word/2010/wordprocessingShape" mc:Ignorable="w14 w15 w16se w16cid w16 w16cex w16sdtdh wp14">
+<w:numbering xmlns:wpc="http://schemas.microsoft.com/office/word/2010/wordprocessingCanvas" xmlns:cx="http://schemas.microsoft.com/office/drawing/2014/chartex" xmlns:cx1="http://schemas.microsoft.com/office/drawing/2015/9/8/chartex" xmlns:cx2="http://schemas.microsoft.com/office/drawing/2015/10/21/chartex" xmlns:cx3="http://schemas.microsoft.com/office/drawing/2016/5/9/chartex" xmlns:cx4="http://schemas.microsoft.com/office/drawing/2016/5/10/chartex" xmlns:cx5="http://schemas.microsoft.com/office/drawing/2016/5/11/chartex" xmlns:cx6="http://schemas.microsoft.com/office/drawing/2016/5/12/chartex" xmlns:cx7="http://schemas.microsoft.com/office/drawing/2016/5/13/chartex" xmlns:cx8="http://schemas.microsoft.com/office/drawing/2016/5/14/chartex" xmlns:mc="http://schemas.openxmlformats.org/markup-compatibility/2006" xmlns:aink="http://schemas.microsoft.com/office/drawing/2016/ink" xmlns:am3d="http://schemas.microsoft.com/office/drawing/2017/model3d" xmlns:o="urn:schemas-microsoft-com:office:office" xmlns:oel="http://schemas.microsoft.com/office/2019/extlst" xmlns:r="http://schemas.openxmlformats.org/officeDocument/2006/relationships" xmlns:m="http://schemas.openxmlformats.org/officeDocument/2006/math" xmlns:v="urn:schemas-microsoft-com:vml" xmlns:wp14="http://schemas.microsoft.com/office/word/2010/wordprocessingDrawing" xmlns:wp="http://schemas.openxmlformats.org/drawingml/2006/wordprocessingDrawing" xmlns:w10="urn:schemas-microsoft-com:office:word" xmlns:w="http://schemas.openxmlformats.org/wordprocessingml/2006/main" xmlns:w14="http://schemas.microsoft.com/office/word/2010/wordml" xmlns:w15="http://schemas.microsoft.com/office/word/2012/wordml" xmlns:w16cex="http://schemas.microsoft.com/office/word/2018/wordml/cex" xmlns:w16cid="http://schemas.microsoft.com/office/word/2016/wordml/cid" xmlns:w16="http://schemas.microsoft.com/office/word/2018/wordml" xmlns:w16sdtdh="http://schemas.microsoft.com/office/word/2020/wordml/sdtdatahash" xmlns:w16se="http://schemas.microsoft.com/office/word/2015/wordml/symex" xmlns:wpg="http://schemas.microsoft.com/office/word/2010/wordprocessingGroup" xmlns:wpi="http://schemas.microsoft.com/office/word/2010/wordprocessingInk" xmlns:wne="http://schemas.microsoft.com/office/word/2006/wordml" xmlns:wps="http://schemas.microsoft.com/office/word/2010/wordprocessingShape" mc:Ignorable="w14 w15 w16se w16cid w16 w16cex w16sdtdh wp14">
   <w:abstractNum w:abstractNumId="0" w15:restartNumberingAfterBreak="0">
     <w:nsid w:val="FFFFFF89"/>
     <w:multiLevelType w:val="singleLevel"/>

</xml_diff>